<commit_message>
Mixamo Animations Pack 2
updated a animation document and finished my slim pickings in what might
be useful mixamo files
</commit_message>
<xml_diff>
--- a/Animations/Standing/Standing Animations.docx
+++ b/Animations/Standing/Standing Animations.docx
@@ -796,137 +796,188 @@
         </w:numPr>
       </w:pPr>
       <w:r>
-        <w:t>Place left ear against wall, listen, and remove ear from wa</w:t>
+        <w:t>Place left ear against wall, listen, and remove ear from wall</w:t>
+      </w:r>
+    </w:p>
+    <w:p>
+      <w:pPr>
+        <w:pStyle w:val="ListParagraph"/>
+        <w:numPr>
+          <w:ilvl w:val="0"/>
+          <w:numId w:val="1"/>
+        </w:numPr>
+      </w:pPr>
+      <w:r>
+        <w:t xml:space="preserve">While right ear is placed on wall, slide head and move along the </w:t>
+      </w:r>
+      <w:r>
+        <w:t>wall to the right – stop suddenly not gradually – then look at the object your head touched on the wall to make you stop.</w:t>
+      </w:r>
+    </w:p>
+    <w:p>
+      <w:pPr>
+        <w:pStyle w:val="ListParagraph"/>
+        <w:numPr>
+          <w:ilvl w:val="0"/>
+          <w:numId w:val="1"/>
+        </w:numPr>
+      </w:pPr>
+      <w:r>
+        <w:t xml:space="preserve">While left ear is placed on the wall, slide head and move along the wall to the left – stop suddenly not gradually. – </w:t>
+      </w:r>
+      <w:proofErr w:type="gramStart"/>
+      <w:r>
+        <w:t>then</w:t>
+      </w:r>
+      <w:proofErr w:type="gramEnd"/>
+      <w:r>
+        <w:t xml:space="preserve"> look at the object your head touched on the wall.</w:t>
+      </w:r>
+    </w:p>
+    <w:p>
+      <w:pPr>
+        <w:pStyle w:val="ListParagraph"/>
+        <w:numPr>
+          <w:ilvl w:val="0"/>
+          <w:numId w:val="1"/>
+        </w:numPr>
+      </w:pPr>
+      <w:r>
+        <w:t xml:space="preserve">Reach </w:t>
+      </w:r>
+      <w:r>
+        <w:t xml:space="preserve">forward </w:t>
+      </w:r>
+      <w:r>
+        <w:t>into a wide hole in the wall, do not turn body</w:t>
+      </w:r>
+    </w:p>
+    <w:p>
+      <w:pPr>
+        <w:pStyle w:val="ListParagraph"/>
+        <w:numPr>
+          <w:ilvl w:val="0"/>
+          <w:numId w:val="1"/>
+        </w:numPr>
+        <w:rPr>
+          <w:color w:val="0F243E" w:themeColor="text2" w:themeShade="80"/>
+        </w:rPr>
+      </w:pPr>
+      <w:r>
+        <w:rPr>
+          <w:color w:val="0F243E" w:themeColor="text2" w:themeShade="80"/>
+        </w:rPr>
+        <w:t>Crouch slightly, use right hand to point to the left, bobbing wrist side to side in front of you</w:t>
+      </w:r>
+    </w:p>
+    <w:p>
+      <w:pPr>
+        <w:pStyle w:val="ListParagraph"/>
+        <w:numPr>
+          <w:ilvl w:val="0"/>
+          <w:numId w:val="1"/>
+        </w:numPr>
+        <w:rPr>
+          <w:color w:val="0F243E" w:themeColor="text2" w:themeShade="80"/>
+        </w:rPr>
+      </w:pPr>
+      <w:r>
+        <w:rPr>
+          <w:color w:val="0F243E" w:themeColor="text2" w:themeShade="80"/>
+        </w:rPr>
+        <w:t>Crouch slightly, use left hand to point to the right, bobbing wrist side to side in front of you</w:t>
+      </w:r>
+    </w:p>
+    <w:p>
+      <w:pPr>
+        <w:pStyle w:val="ListParagraph"/>
+        <w:numPr>
+          <w:ilvl w:val="0"/>
+          <w:numId w:val="1"/>
+        </w:numPr>
+        <w:rPr>
+          <w:color w:val="0F243E" w:themeColor="text2" w:themeShade="80"/>
+        </w:rPr>
+      </w:pPr>
+      <w:r>
+        <w:rPr>
+          <w:color w:val="0F243E" w:themeColor="text2" w:themeShade="80"/>
+        </w:rPr>
+        <w:t>Have foot sink below ground level and try and regain balance</w:t>
+      </w:r>
+    </w:p>
+    <w:p>
+      <w:pPr>
+        <w:pStyle w:val="ListParagraph"/>
+        <w:numPr>
+          <w:ilvl w:val="0"/>
+          <w:numId w:val="1"/>
+        </w:numPr>
+        <w:rPr>
+          <w:color w:val="632423" w:themeColor="accent2" w:themeShade="80"/>
+        </w:rPr>
+      </w:pPr>
+      <w:r>
+        <w:rPr>
+          <w:color w:val="632423" w:themeColor="accent2" w:themeShade="80"/>
+        </w:rPr>
+        <w:t>Have foot sink below ground level, try and regain balance but fall backwards</w:t>
+      </w:r>
+    </w:p>
+    <w:p>
+      <w:pPr>
+        <w:pStyle w:val="ListParagraph"/>
+        <w:numPr>
+          <w:ilvl w:val="0"/>
+          <w:numId w:val="1"/>
+        </w:numPr>
+        <w:rPr>
+          <w:color w:val="984806" w:themeColor="accent6" w:themeShade="80"/>
+        </w:rPr>
+      </w:pPr>
+      <w:r>
+        <w:rPr>
+          <w:color w:val="984806" w:themeColor="accent6" w:themeShade="80"/>
+        </w:rPr>
+        <w:t>Afro tuning comb fluffing a cloud in front of you</w:t>
       </w:r>
       <w:bookmarkStart w:id="0" w:name="_GoBack"/>
       <w:bookmarkEnd w:id="0"/>
-      <w:r>
-        <w:t>ll</w:t>
-      </w:r>
-    </w:p>
-    <w:p>
-      <w:pPr>
-        <w:pStyle w:val="ListParagraph"/>
-        <w:numPr>
-          <w:ilvl w:val="0"/>
-          <w:numId w:val="1"/>
-        </w:numPr>
-      </w:pPr>
-      <w:r>
-        <w:t xml:space="preserve">While right ear is placed on wall, slide head and move along the </w:t>
-      </w:r>
-      <w:r>
-        <w:t>wall to the right – stop suddenly not gradually – then look at the object your head touched on the wall to make you stop.</w:t>
-      </w:r>
-    </w:p>
-    <w:p>
-      <w:pPr>
-        <w:pStyle w:val="ListParagraph"/>
-        <w:numPr>
-          <w:ilvl w:val="0"/>
-          <w:numId w:val="1"/>
-        </w:numPr>
-      </w:pPr>
-      <w:r>
-        <w:t xml:space="preserve">While left ear is placed on the wall, slide head and move along the wall to the left – stop suddenly not gradually. – </w:t>
-      </w:r>
-      <w:proofErr w:type="gramStart"/>
-      <w:r>
-        <w:t>then</w:t>
-      </w:r>
-      <w:proofErr w:type="gramEnd"/>
-      <w:r>
-        <w:t xml:space="preserve"> look at the object your head touched on the wall.</w:t>
-      </w:r>
-    </w:p>
-    <w:p>
-      <w:pPr>
-        <w:pStyle w:val="ListParagraph"/>
-        <w:numPr>
-          <w:ilvl w:val="0"/>
-          <w:numId w:val="1"/>
-        </w:numPr>
-      </w:pPr>
-      <w:r>
-        <w:t xml:space="preserve">Reach </w:t>
-      </w:r>
-      <w:r>
-        <w:t xml:space="preserve">forward </w:t>
-      </w:r>
-      <w:r>
-        <w:t>into a wide hole in the wall, do not turn body</w:t>
-      </w:r>
-    </w:p>
-    <w:p>
-      <w:pPr>
-        <w:pStyle w:val="ListParagraph"/>
-        <w:numPr>
-          <w:ilvl w:val="0"/>
-          <w:numId w:val="1"/>
-        </w:numPr>
-        <w:rPr>
-          <w:color w:val="0F243E" w:themeColor="text2" w:themeShade="80"/>
-        </w:rPr>
-      </w:pPr>
-      <w:r>
-        <w:rPr>
-          <w:color w:val="0F243E" w:themeColor="text2" w:themeShade="80"/>
-        </w:rPr>
-        <w:t>Crouch slightly, use right hand to point to the left, bobbing wrist side to side in front of you</w:t>
-      </w:r>
-    </w:p>
-    <w:p>
-      <w:pPr>
-        <w:pStyle w:val="ListParagraph"/>
-        <w:numPr>
-          <w:ilvl w:val="0"/>
-          <w:numId w:val="1"/>
-        </w:numPr>
-        <w:rPr>
-          <w:color w:val="0F243E" w:themeColor="text2" w:themeShade="80"/>
-        </w:rPr>
-      </w:pPr>
-      <w:r>
-        <w:rPr>
-          <w:color w:val="0F243E" w:themeColor="text2" w:themeShade="80"/>
-        </w:rPr>
-        <w:t>Crouch slightly, use left hand to point to the right, bobbing wrist side to side in front of you</w:t>
-      </w:r>
-    </w:p>
-    <w:p>
-      <w:pPr>
-        <w:pStyle w:val="ListParagraph"/>
-        <w:numPr>
-          <w:ilvl w:val="0"/>
-          <w:numId w:val="1"/>
-        </w:numPr>
-        <w:rPr>
-          <w:color w:val="0F243E" w:themeColor="text2" w:themeShade="80"/>
-        </w:rPr>
-      </w:pPr>
-      <w:r>
-        <w:rPr>
-          <w:color w:val="0F243E" w:themeColor="text2" w:themeShade="80"/>
-        </w:rPr>
-        <w:t>Have foot sink below ground level and try and regain balance</w:t>
-      </w:r>
-    </w:p>
-    <w:p>
-      <w:pPr>
-        <w:pStyle w:val="ListParagraph"/>
-        <w:numPr>
-          <w:ilvl w:val="0"/>
-          <w:numId w:val="1"/>
-        </w:numPr>
-        <w:rPr>
-          <w:color w:val="632423" w:themeColor="accent2" w:themeShade="80"/>
-        </w:rPr>
-      </w:pPr>
-      <w:r>
-        <w:rPr>
-          <w:color w:val="632423" w:themeColor="accent2" w:themeShade="80"/>
-        </w:rPr>
-        <w:t>Have foot sink below ground level, try and regain balance but fall backwards</w:t>
+    </w:p>
+    <w:p>
+      <w:pPr>
+        <w:pStyle w:val="ListParagraph"/>
+        <w:numPr>
+          <w:ilvl w:val="0"/>
+          <w:numId w:val="1"/>
+        </w:numPr>
+        <w:rPr>
+          <w:color w:val="984806" w:themeColor="accent6" w:themeShade="80"/>
+        </w:rPr>
+      </w:pPr>
+      <w:r>
+        <w:rPr>
+          <w:color w:val="984806" w:themeColor="accent6" w:themeShade="80"/>
+        </w:rPr>
+        <w:t>Tune afro on your head and then tune the cloud</w:t>
+      </w:r>
+    </w:p>
+    <w:p>
+      <w:pPr>
+        <w:pStyle w:val="ListParagraph"/>
+        <w:numPr>
+          <w:ilvl w:val="0"/>
+          <w:numId w:val="1"/>
+        </w:numPr>
+        <w:rPr>
+          <w:color w:val="984806" w:themeColor="accent6" w:themeShade="80"/>
+        </w:rPr>
+      </w:pPr>
+      <w:r>
+        <w:rPr>
+          <w:color w:val="984806" w:themeColor="accent6" w:themeShade="80"/>
+        </w:rPr>
+        <w:t>Bike pump</w:t>
       </w:r>
     </w:p>
     <w:p>

</xml_diff>